<commit_message>
Fix grammar, some links and some content
</commit_message>
<xml_diff>
--- a/team-01/documentation/progress-report.docx
+++ b/team-01/documentation/progress-report.docx
@@ -411,7 +411,63 @@
           <w:rFonts w:ascii="Calibri" w:hAnsi="Calibri" w:cs="Calibri"/>
           <w:color w:val="000000" w:themeColor="text1"/>
         </w:rPr>
-        <w:t>We have reached several milestones as of writing this report. Firstly, we set up a Github team account and added every team member to it. Allowing the group to work on the project together in a convenient manner through a version control platform.</w:t>
+        <w:t xml:space="preserve">We have reached several milestones as of </w:t>
+      </w:r>
+      <w:r>
+        <w:rPr>
+          <w:rFonts w:ascii="Calibri" w:hAnsi="Calibri" w:cs="Calibri"/>
+          <w:color w:val="000000" w:themeColor="text1"/>
+        </w:rPr>
+        <w:t xml:space="preserve">the </w:t>
+      </w:r>
+      <w:r>
+        <w:rPr>
+          <w:rFonts w:ascii="Calibri" w:hAnsi="Calibri" w:cs="Calibri"/>
+          <w:color w:val="000000" w:themeColor="text1"/>
+        </w:rPr>
+        <w:t>writing</w:t>
+      </w:r>
+      <w:r>
+        <w:rPr>
+          <w:rFonts w:ascii="Calibri" w:hAnsi="Calibri" w:cs="Calibri"/>
+          <w:color w:val="000000" w:themeColor="text1"/>
+        </w:rPr>
+        <w:t xml:space="preserve"> of </w:t>
+      </w:r>
+      <w:r>
+        <w:rPr>
+          <w:rFonts w:ascii="Calibri" w:hAnsi="Calibri" w:cs="Calibri"/>
+          <w:color w:val="000000" w:themeColor="text1"/>
+        </w:rPr>
+        <w:t>this report. Firstly, we set up a Git</w:t>
+      </w:r>
+      <w:r>
+        <w:rPr>
+          <w:rFonts w:ascii="Calibri" w:hAnsi="Calibri" w:cs="Calibri"/>
+          <w:color w:val="000000" w:themeColor="text1"/>
+        </w:rPr>
+        <w:t>H</w:t>
+      </w:r>
+      <w:r>
+        <w:rPr>
+          <w:rFonts w:ascii="Calibri" w:hAnsi="Calibri" w:cs="Calibri"/>
+          <w:color w:val="000000" w:themeColor="text1"/>
+        </w:rPr>
+        <w:t>ub team account and added every team member to it</w:t>
+      </w:r>
+      <w:r>
+        <w:rPr>
+          <w:rFonts w:ascii="Calibri" w:hAnsi="Calibri" w:cs="Calibri"/>
+          <w:color w:val="000000" w:themeColor="text1"/>
+        </w:rPr>
+        <w:t>, a</w:t>
+      </w:r>
+      <w:r>
+        <w:rPr>
+          <w:rFonts w:ascii="Calibri" w:hAnsi="Calibri" w:cs="Calibri"/>
+          <w:color w:val="000000" w:themeColor="text1"/>
+        </w:rPr>
+        <w:t>llowing the group to work on the project together in a convenient manner through a version control platform.</w:t>
       </w:r>
     </w:p>
     <w:p>
@@ -441,7 +497,21 @@
           <w:rFonts w:ascii="Calibri" w:hAnsi="Calibri" w:cs="Calibri"/>
           <w:color w:val="000000" w:themeColor="text1"/>
         </w:rPr>
-        <w:t>warmup tasks done and get the project to run on everyone’s machines. Completing these warm-up tasks enabled us to have two players participate in a game that contains no rules. Also, the players can enter any of the available rooms they want. To add further, a spectator can also join the room and watch the gameplay unfold.</w:t>
+        <w:t>warmup tasks done and get the project to run on everyone’s machines. Completing these warm-up tasks enabled us to have two players participate in a game that contains no rules. Also, the players can enter any of the available rooms they want.</w:t>
+      </w:r>
+      <w:r>
+        <w:rPr>
+          <w:rFonts w:ascii="Calibri" w:hAnsi="Calibri" w:cs="Calibri"/>
+          <w:color w:val="000000" w:themeColor="text1"/>
+        </w:rPr>
+        <w:t xml:space="preserve"> In addition</w:t>
+      </w:r>
+      <w:r>
+        <w:rPr>
+          <w:rFonts w:ascii="Calibri" w:hAnsi="Calibri" w:cs="Calibri"/>
+          <w:color w:val="000000" w:themeColor="text1"/>
+        </w:rPr>
+        <w:t>, a spectator can also join the room and watch the gameplay unfold.</w:t>
       </w:r>
     </w:p>
     <w:p>
@@ -457,7 +527,35 @@
           <w:rFonts w:ascii="Calibri" w:hAnsi="Calibri" w:cs="Calibri"/>
           <w:color w:val="000000" w:themeColor="text1"/>
         </w:rPr>
-        <w:t>Of course, having this run on every team member’s machine is beneficial. To allow everyone to familiarize themselves with the code on their own before attending group meetings and working on the project. In addition, everyone in the group familiarized themselves with the API.</w:t>
+        <w:t>Of course, having this run on every team member’s machine is beneficial</w:t>
+      </w:r>
+      <w:r>
+        <w:rPr>
+          <w:rFonts w:ascii="Calibri" w:hAnsi="Calibri" w:cs="Calibri"/>
+          <w:color w:val="000000" w:themeColor="text1"/>
+        </w:rPr>
+        <w:t xml:space="preserve">, as it </w:t>
+      </w:r>
+      <w:r>
+        <w:rPr>
+          <w:rFonts w:ascii="Calibri" w:hAnsi="Calibri" w:cs="Calibri"/>
+          <w:color w:val="000000" w:themeColor="text1"/>
+        </w:rPr>
+        <w:t>allow</w:t>
+      </w:r>
+      <w:r>
+        <w:rPr>
+          <w:rFonts w:ascii="Calibri" w:hAnsi="Calibri" w:cs="Calibri"/>
+          <w:color w:val="000000" w:themeColor="text1"/>
+        </w:rPr>
+        <w:t xml:space="preserve">s </w:t>
+      </w:r>
+      <w:r>
+        <w:rPr>
+          <w:rFonts w:ascii="Calibri" w:hAnsi="Calibri" w:cs="Calibri"/>
+          <w:color w:val="000000" w:themeColor="text1"/>
+        </w:rPr>
+        <w:t>everyone to familiarize themselves with the code on their own before attending group meetings and working on the project. In addition, everyone in the group familiarized themselves with the API.</w:t>
       </w:r>
     </w:p>
     <w:p>
@@ -489,7 +587,63 @@
           <w:rFonts w:ascii="Calibri" w:hAnsi="Calibri" w:cs="Calibri"/>
           <w:color w:val="000000" w:themeColor="text1"/>
         </w:rPr>
-        <w:t xml:space="preserve">Next, we finished the research on what algorithm we want to use. Based on the research we collectively decided as a group we want to implement the Monte Carlo </w:t>
+        <w:t>Next, we finished the research on what algorithm we want to use. Based on th</w:t>
+      </w:r>
+      <w:r>
+        <w:rPr>
+          <w:rFonts w:ascii="Calibri" w:hAnsi="Calibri" w:cs="Calibri"/>
+          <w:color w:val="000000" w:themeColor="text1"/>
+        </w:rPr>
+        <w:t>at</w:t>
+      </w:r>
+      <w:r>
+        <w:rPr>
+          <w:rFonts w:ascii="Calibri" w:hAnsi="Calibri" w:cs="Calibri"/>
+          <w:color w:val="000000" w:themeColor="text1"/>
+        </w:rPr>
+        <w:t xml:space="preserve"> research</w:t>
+      </w:r>
+      <w:r>
+        <w:rPr>
+          <w:rFonts w:ascii="Calibri" w:hAnsi="Calibri" w:cs="Calibri"/>
+          <w:color w:val="000000" w:themeColor="text1"/>
+        </w:rPr>
+        <w:t>,</w:t>
+      </w:r>
+      <w:r>
+        <w:rPr>
+          <w:rFonts w:ascii="Calibri" w:hAnsi="Calibri" w:cs="Calibri"/>
+          <w:color w:val="000000" w:themeColor="text1"/>
+        </w:rPr>
+        <w:t xml:space="preserve"> </w:t>
+      </w:r>
+      <w:r>
+        <w:rPr>
+          <w:rFonts w:ascii="Calibri" w:hAnsi="Calibri" w:cs="Calibri"/>
+          <w:color w:val="000000" w:themeColor="text1"/>
+        </w:rPr>
+        <w:t>we collectively decided</w:t>
+      </w:r>
+      <w:r>
+        <w:rPr>
+          <w:rFonts w:ascii="Calibri" w:hAnsi="Calibri" w:cs="Calibri"/>
+          <w:color w:val="000000" w:themeColor="text1"/>
+        </w:rPr>
+        <w:t xml:space="preserve"> </w:t>
+      </w:r>
+      <w:r>
+        <w:rPr>
+          <w:rFonts w:ascii="Calibri" w:hAnsi="Calibri" w:cs="Calibri"/>
+          <w:color w:val="000000" w:themeColor="text1"/>
+        </w:rPr>
+        <w:t xml:space="preserve">that </w:t>
+      </w:r>
+      <w:r>
+        <w:rPr>
+          <w:rFonts w:ascii="Calibri" w:hAnsi="Calibri" w:cs="Calibri"/>
+          <w:color w:val="000000" w:themeColor="text1"/>
+        </w:rPr>
+        <w:t xml:space="preserve">we want to implement the Monte Carlo </w:t>
       </w:r>
       <w:r>
         <w:rPr>
@@ -504,36 +658,6 @@
           <w:color w:val="000000" w:themeColor="text1"/>
         </w:rPr>
         <w:t xml:space="preserve"> (MCTS)</w:t>
-      </w:r>
-      <w:r>
-        <w:rPr>
-          <w:rFonts w:ascii="Calibri" w:hAnsi="Calibri" w:cs="Calibri"/>
-          <w:color w:val="000000" w:themeColor="text1"/>
-        </w:rPr>
-        <w:t xml:space="preserve"> algorithm.</w:t>
-      </w:r>
-    </w:p>
-    <w:p>
-      <w:pPr>
-        <w:jc w:val="both"/>
-        <w:rPr>
-          <w:rFonts w:ascii="Calibri" w:hAnsi="Calibri" w:cs="Calibri"/>
-          <w:color w:val="000000" w:themeColor="text1"/>
-        </w:rPr>
-      </w:pPr>
-      <w:r>
-        <w:rPr>
-          <w:rFonts w:ascii="Calibri" w:hAnsi="Calibri" w:cs="Calibri"/>
-          <w:color w:val="000000" w:themeColor="text1"/>
-        </w:rPr>
-        <w:t xml:space="preserve">Lastly, we were able to create a new class called randomPlayer. This player can make a random move each time. This is going to serve as our starting point for implementing the </w:t>
-      </w:r>
-      <w:r>
-        <w:rPr>
-          <w:rFonts w:ascii="Calibri" w:hAnsi="Calibri" w:cs="Calibri"/>
-          <w:color w:val="000000" w:themeColor="text1"/>
-        </w:rPr>
-        <w:t>MCTS</w:t>
       </w:r>
       <w:r>
         <w:rPr>
@@ -606,7 +730,70 @@
           <w:rFonts w:ascii="Calibri" w:hAnsi="Calibri" w:cs="Calibri"/>
           <w:color w:val="000000" w:themeColor="text1"/>
         </w:rPr>
-        <w:t>We have split up several tasks among five people to reach the first project milestone. Firstly, Logan and Jean-Philippe started by completing both warmup tasks. This was a crucial point as it allowed the group to make sure we can run the program. Next, Jaden led peer programming sessions as we started to make modifications to the player class. After getting more familiar with the program, JP and Rylan started to compile research and compare which algorithm to use. Lastly, Guy took all the information and put it together in the form of a report.</w:t>
+        <w:t xml:space="preserve">We have split up several tasks among five people to reach the first project milestone. Firstly, Logan and Jean-Philippe started by completing both warmup tasks. This was a crucial point as it allowed the group to make sure we can run the program. Next, Jaden led </w:t>
+      </w:r>
+      <w:r>
+        <w:rPr>
+          <w:rFonts w:ascii="Calibri" w:hAnsi="Calibri" w:cs="Calibri"/>
+          <w:color w:val="000000" w:themeColor="text1"/>
+        </w:rPr>
+        <w:t xml:space="preserve">a </w:t>
+      </w:r>
+      <w:r>
+        <w:rPr>
+          <w:rFonts w:ascii="Calibri" w:hAnsi="Calibri" w:cs="Calibri"/>
+          <w:color w:val="000000" w:themeColor="text1"/>
+        </w:rPr>
+        <w:t>peer programming session</w:t>
+      </w:r>
+      <w:r>
+        <w:rPr>
+          <w:rFonts w:ascii="Calibri" w:hAnsi="Calibri" w:cs="Calibri"/>
+          <w:color w:val="000000" w:themeColor="text1"/>
+        </w:rPr>
+        <w:t xml:space="preserve"> </w:t>
+      </w:r>
+      <w:r>
+        <w:rPr>
+          <w:rFonts w:ascii="Calibri" w:hAnsi="Calibri" w:cs="Calibri"/>
+          <w:color w:val="000000" w:themeColor="text1"/>
+        </w:rPr>
+        <w:t>as we started to make modifications to the player class. After getting more familiar with the program, JP and Rylan started to compile research and compare which algorithm to use.</w:t>
+      </w:r>
+      <w:r>
+        <w:rPr>
+          <w:rFonts w:ascii="Calibri" w:hAnsi="Calibri" w:cs="Calibri"/>
+          <w:color w:val="000000" w:themeColor="text1"/>
+        </w:rPr>
+        <w:t xml:space="preserve"> </w:t>
+      </w:r>
+      <w:r>
+        <w:rPr>
+          <w:rFonts w:ascii="Calibri" w:hAnsi="Calibri" w:cs="Calibri"/>
+          <w:color w:val="000000" w:themeColor="text1"/>
+        </w:rPr>
+        <w:t>Lastly, Guy took all the information and put it together in th</w:t>
+      </w:r>
+      <w:r>
+        <w:rPr>
+          <w:rFonts w:ascii="Calibri" w:hAnsi="Calibri" w:cs="Calibri"/>
+          <w:color w:val="000000" w:themeColor="text1"/>
+        </w:rPr>
+        <w:t>is</w:t>
+      </w:r>
+      <w:r>
+        <w:rPr>
+          <w:rFonts w:ascii="Calibri" w:hAnsi="Calibri" w:cs="Calibri"/>
+          <w:color w:val="000000" w:themeColor="text1"/>
+        </w:rPr>
+        <w:t xml:space="preserve"> </w:t>
+      </w:r>
+      <w:r>
+        <w:rPr>
+          <w:rFonts w:ascii="Calibri" w:hAnsi="Calibri" w:cs="Calibri"/>
+          <w:color w:val="000000" w:themeColor="text1"/>
+        </w:rPr>
+        <w:t>report.</w:t>
       </w:r>
       <w:bookmarkStart w:id="4" w:name="algorithm-analysis."/>
     </w:p>
@@ -682,55 +869,7 @@
           <w:rFonts w:ascii="Calibri" w:hAnsi="Calibri" w:cs="Calibri"/>
           <w:color w:val="000000" w:themeColor="text1"/>
         </w:rPr>
-        <w:t xml:space="preserve">Monte Carlo Tree Search is a technique based on “the analysis of the most promising moves, expanding the search tree based on random sampling of the search space” (https://en.wikipedia.org/wiki/Monte_Carlo_tree_search). This technique seems promising because it “has been used successfully to play games such as Go, </w:t>
-      </w:r>
-      <w:proofErr w:type="spellStart"/>
-      <w:r>
-        <w:rPr>
-          <w:rFonts w:ascii="Calibri" w:hAnsi="Calibri" w:cs="Calibri"/>
-          <w:color w:val="000000" w:themeColor="text1"/>
-        </w:rPr>
-        <w:t>Tantrix</w:t>
-      </w:r>
-      <w:proofErr w:type="spellEnd"/>
-      <w:r>
-        <w:rPr>
-          <w:rFonts w:ascii="Calibri" w:hAnsi="Calibri" w:cs="Calibri"/>
-          <w:color w:val="000000" w:themeColor="text1"/>
-        </w:rPr>
-        <w:t xml:space="preserve">, Battleship, </w:t>
-      </w:r>
-      <w:proofErr w:type="spellStart"/>
-      <w:r>
-        <w:rPr>
-          <w:rFonts w:ascii="Calibri" w:hAnsi="Calibri" w:cs="Calibri"/>
-          <w:color w:val="000000" w:themeColor="text1"/>
-        </w:rPr>
-        <w:t>Havannah</w:t>
-      </w:r>
-      <w:proofErr w:type="spellEnd"/>
-      <w:r>
-        <w:rPr>
-          <w:rFonts w:ascii="Calibri" w:hAnsi="Calibri" w:cs="Calibri"/>
-          <w:color w:val="000000" w:themeColor="text1"/>
-        </w:rPr>
-        <w:t xml:space="preserve">, and </w:t>
-      </w:r>
-      <w:proofErr w:type="spellStart"/>
-      <w:r>
-        <w:rPr>
-          <w:rFonts w:ascii="Calibri" w:hAnsi="Calibri" w:cs="Calibri"/>
-          <w:color w:val="000000" w:themeColor="text1"/>
-        </w:rPr>
-        <w:t>Arimaa</w:t>
-      </w:r>
-      <w:proofErr w:type="spellEnd"/>
-      <w:r>
-        <w:rPr>
-          <w:rFonts w:ascii="Calibri" w:hAnsi="Calibri" w:cs="Calibri"/>
-          <w:color w:val="000000" w:themeColor="text1"/>
-        </w:rPr>
-        <w:t>." (https://en.wikipedia.org/wiki/Monte_Carlo_method). All</w:t>
+        <w:t>Monte Carlo Tree Search is a technique based on “the analysis of the most promising moves, expanding the search tree based on random sampling of the search space” (https://en.wikipedia.org/wiki/Monte_Carlo_tree_search). This technique seems promising because it “has been used successfully to play games such as Go, Tantrix, Battleship, Havannah, and Arimaa." (https://en.wikipedia.org/wiki/Monte_Carlo_method). All</w:t>
       </w:r>
       <w:r>
         <w:rPr>
@@ -786,23 +925,7 @@
           <w:rFonts w:ascii="Calibri" w:hAnsi="Calibri" w:cs="Calibri"/>
           <w:color w:val="000000" w:themeColor="text1"/>
         </w:rPr>
-        <w:t xml:space="preserve">https://en.wikipedia.org/wiki/Monte_Carlo_tree_search gives a good overview of how this technique works. The basic idea is to traverse the current search tree until we reach a node from which no simulated game (called playout) has been run yet. This means that node has no child, making it a leaf. Then, the leaf is expanded. The process of expansion is the following: many times (each time being one playout), the outcome of the game is simulated by picking random legal moves for each opponent starting at the node being expanded, until the game ends. Then, depending on the outcome, a step of backpropagation is run, where the value of each node is updated. The value of the nodes is increased if the simulation resulted in a win for that </w:t>
-      </w:r>
-      <w:proofErr w:type="gramStart"/>
-      <w:r>
-        <w:rPr>
-          <w:rFonts w:ascii="Calibri" w:hAnsi="Calibri" w:cs="Calibri"/>
-          <w:color w:val="000000" w:themeColor="text1"/>
-        </w:rPr>
-        <w:t>player, and</w:t>
-      </w:r>
-      <w:proofErr w:type="gramEnd"/>
-      <w:r>
-        <w:rPr>
-          <w:rFonts w:ascii="Calibri" w:hAnsi="Calibri" w:cs="Calibri"/>
-          <w:color w:val="000000" w:themeColor="text1"/>
-        </w:rPr>
-        <w:t xml:space="preserve"> decreased if it was a loss.</w:t>
+        <w:t>https://en.wikipedia.org/wiki/Monte_Carlo_tree_search gives a good overview of how this technique works. The basic idea is to traverse the current search tree until we reach a node from which no simulated game (called playout) has been run yet. This means that node has no child, making it a leaf. Then, the leaf is expanded. The process of expansion is the following: many times (each time being one playout), the outcome of the game is simulated by picking random legal moves for each opponent starting at the node being expanded, until the game ends. Then, depending on the outcome, a step of backpropagation is run, where the value of each node is updated. The value of the nodes is increased if the simulation resulted in a win for that player, and decreased if it was a loss.</w:t>
       </w:r>
     </w:p>
     <w:p>
@@ -810,7 +933,10 @@
         <w:jc w:val="both"/>
         <w:rPr>
           <w:rFonts w:ascii="Calibri" w:hAnsi="Calibri" w:cs="Calibri"/>
-          <w:color w:val="000000" w:themeColor="text1"/>
+          <w:b/>
+          <w:bCs/>
+          <w:color w:val="000000" w:themeColor="text1"/>
+          <w:lang w:val="fr-FR"/>
         </w:rPr>
       </w:pPr>
       <w:r>
@@ -819,6 +945,37 @@
           <w:color w:val="000000" w:themeColor="text1"/>
         </w:rPr>
         <w:t>The diagram below helps understand the mechanics of that technique.</w:t>
+      </w:r>
+      <w:r>
+        <w:rPr>
+          <w:rFonts w:ascii="Calibri" w:hAnsi="Calibri" w:cs="Calibri"/>
+          <w:color w:val="000000" w:themeColor="text1"/>
+        </w:rPr>
+        <w:t xml:space="preserve"> </w:t>
+      </w:r>
+      <w:r>
+        <w:rPr>
+          <w:rFonts w:ascii="Calibri" w:hAnsi="Calibri" w:cs="Calibri"/>
+          <w:color w:val="000000" w:themeColor="text1"/>
+          <w:lang w:val="fr-FR"/>
+        </w:rPr>
+        <w:t xml:space="preserve">(Source: </w:t>
+      </w:r>
+      <w:r>
+        <w:rPr>
+          <w:rFonts w:ascii="Calibri" w:hAnsi="Calibri" w:cs="Calibri"/>
+          <w:color w:val="000000" w:themeColor="text1"/>
+          <w:lang w:val="fr-FR"/>
+        </w:rPr>
+        <w:t>https://en.wikipedia.org/wiki/Monte_Carlo_tree_search</w:t>
+      </w:r>
+      <w:r>
+        <w:rPr>
+          <w:rFonts w:ascii="Calibri" w:hAnsi="Calibri" w:cs="Calibri"/>
+          <w:color w:val="000000" w:themeColor="text1"/>
+          <w:lang w:val="fr-FR"/>
+        </w:rPr>
+        <w:t>)</w:t>
       </w:r>
     </w:p>
     <w:p>
@@ -894,17 +1051,8 @@
           <w:rFonts w:ascii="Calibri" w:hAnsi="Calibri" w:cs="Calibri"/>
           <w:color w:val="548DD4" w:themeColor="text2" w:themeTint="99"/>
         </w:rPr>
-        <w:t xml:space="preserve">Monte Carlo Tree Search, as applied to the Game of </w:t>
-      </w:r>
-      <w:proofErr w:type="gramStart"/>
-      <w:r>
-        <w:rPr>
-          <w:rFonts w:ascii="Calibri" w:hAnsi="Calibri" w:cs="Calibri"/>
-          <w:color w:val="548DD4" w:themeColor="text2" w:themeTint="99"/>
-        </w:rPr>
-        <w:t>Amazons</w:t>
-      </w:r>
-      <w:proofErr w:type="gramEnd"/>
+        <w:t>Monte Carlo Tree Search, as applied to the Game of Amazons</w:t>
+      </w:r>
     </w:p>
     <w:bookmarkEnd w:id="6"/>
     <w:p>
@@ -920,7 +1068,14 @@
           <w:rFonts w:ascii="Calibri" w:hAnsi="Calibri" w:cs="Calibri"/>
           <w:color w:val="000000" w:themeColor="text1"/>
         </w:rPr>
-        <w:t>We found [a paper]</w:t>
+        <w:t xml:space="preserve">We found </w:t>
+      </w:r>
+      <w:r>
+        <w:rPr>
+          <w:rFonts w:ascii="Calibri" w:hAnsi="Calibri" w:cs="Calibri"/>
+          <w:color w:val="000000" w:themeColor="text1"/>
+        </w:rPr>
+        <w:t>this paper:</w:t>
       </w:r>
       <w:r>
         <w:rPr>
@@ -929,12 +1084,42 @@
         </w:rPr>
         <w:t xml:space="preserve"> </w:t>
       </w:r>
-      <w:r>
-        <w:rPr>
-          <w:rFonts w:ascii="Calibri" w:hAnsi="Calibri" w:cs="Calibri"/>
-          <w:color w:val="000000" w:themeColor="text1"/>
-        </w:rPr>
-        <w:t>which seems to be especially well-suited to our needs (https://dspace.jaist.ac.jp/dspace/bitstream/10119/8867/7/paper.pdf). In it, the author, Julien Kloetzer, dedicates a whole section to applying the MCTS method to the game of Amazons. In that section, before detailing his algorithm, he states that: "[I]t is possible to apply Monte-Carlo with a good confidence to compute a broad number of values" (Kloetzer, 20). This gives us hope as to the potential of using</w:t>
+      <w:hyperlink r:id="rId7" w:history="1">
+        <w:r>
+          <w:rPr>
+            <w:rStyle w:val="Hyperlink"/>
+            <w:rFonts w:ascii="Calibri" w:hAnsi="Calibri" w:cs="Calibri"/>
+          </w:rPr>
+          <w:t>https://dspace.jaist.ac.jp/dspace/bitstream/10119/8867/7/paper.pdf</w:t>
+        </w:r>
+      </w:hyperlink>
+      <w:r>
+        <w:rPr>
+          <w:rFonts w:ascii="Calibri" w:hAnsi="Calibri" w:cs="Calibri"/>
+          <w:color w:val="000000" w:themeColor="text1"/>
+        </w:rPr>
+        <w:t xml:space="preserve"> </w:t>
+      </w:r>
+      <w:r>
+        <w:rPr>
+          <w:rFonts w:ascii="Calibri" w:hAnsi="Calibri" w:cs="Calibri"/>
+          <w:color w:val="000000" w:themeColor="text1"/>
+        </w:rPr>
+        <w:t>which seems to be especially well-suited to our needs). In it, the author, Julien Kloetzer, dedicates a whole section to applying the MCTS method to the game of Amazons. In that section, before detailing his algorithm, he states that: "[I]t is possible to apply Monte-Carlo with a good confidence to compute a broad number of values"</w:t>
+      </w:r>
+      <w:r>
+        <w:rPr>
+          <w:rFonts w:ascii="Calibri" w:hAnsi="Calibri" w:cs="Calibri"/>
+          <w:color w:val="000000" w:themeColor="text1"/>
+        </w:rPr>
+        <w:t xml:space="preserve"> </w:t>
+      </w:r>
+      <w:r>
+        <w:rPr>
+          <w:rFonts w:ascii="Calibri" w:hAnsi="Calibri" w:cs="Calibri"/>
+          <w:color w:val="000000" w:themeColor="text1"/>
+        </w:rPr>
+        <w:t>(20). This gives us hope as to the potential of using</w:t>
       </w:r>
       <w:r>
         <w:rPr>
@@ -1089,7 +1274,7 @@
                     <pic:cNvPicPr/>
                   </pic:nvPicPr>
                   <pic:blipFill>
-                    <a:blip r:embed="rId7">
+                    <a:blip r:embed="rId8">
                       <a:extLst>
                         <a:ext uri="{28A0092B-C50C-407E-A947-70E740481C1C}">
                           <a14:useLocalDpi xmlns:a14="http://schemas.microsoft.com/office/drawing/2010/main" val="0"/>
@@ -1167,17 +1352,8 @@
           <w:rFonts w:ascii="Calibri" w:hAnsi="Calibri" w:cs="Calibri"/>
           <w:color w:val="548DD4" w:themeColor="text2" w:themeTint="99"/>
         </w:rPr>
-        <w:t xml:space="preserve">Other techniques we considered using, and why we decided to go with </w:t>
-      </w:r>
-      <w:proofErr w:type="gramStart"/>
-      <w:r>
-        <w:rPr>
-          <w:rFonts w:ascii="Calibri" w:hAnsi="Calibri" w:cs="Calibri"/>
-          <w:color w:val="548DD4" w:themeColor="text2" w:themeTint="99"/>
-        </w:rPr>
-        <w:t>MCTS</w:t>
-      </w:r>
-      <w:proofErr w:type="gramEnd"/>
+        <w:t>Other techniques we considered using, and why we decided to go with MCTS</w:t>
+      </w:r>
     </w:p>
     <w:bookmarkEnd w:id="7"/>
     <w:p>
@@ -1195,7 +1371,7 @@
         </w:rPr>
         <w:t xml:space="preserve">Another technique we have considered using is the min-distance evaluation function detailed in </w:t>
       </w:r>
-      <w:hyperlink r:id="rId8">
+      <w:hyperlink r:id="rId9">
         <w:r>
           <w:rPr>
             <w:rStyle w:val="Link"/>
@@ -1228,16 +1404,38 @@
         </w:rPr>
         <w:t xml:space="preserve">Additionally, there does not seem to be a very large amount of information to be found online when searching for uses of the Monte Carlo Tree Search method to play the Game of Amazons. We managed to find two papers in addition to the aforementioned one: </w:t>
       </w:r>
-      <w:hyperlink r:id="rId9">
-        <w:r>
-          <w:rPr>
-            <w:rStyle w:val="Link"/>
-            <w:rFonts w:ascii="Calibri" w:hAnsi="Calibri" w:cs="Calibri"/>
-            <w:color w:val="000000" w:themeColor="text1"/>
-          </w:rPr>
-          <w:t>Amazons Discover Monte-Carlo</w:t>
-        </w:r>
-      </w:hyperlink>
+      <w:r>
+        <w:rPr>
+          <w:rStyle w:val="Link"/>
+          <w:rFonts w:ascii="Calibri" w:hAnsi="Calibri" w:cs="Calibri"/>
+          <w:color w:val="000000" w:themeColor="text1"/>
+        </w:rPr>
+        <w:t>Amazons Discover Monte-Carlo</w:t>
+      </w:r>
+      <w:r>
+        <w:rPr>
+          <w:rStyle w:val="Link"/>
+          <w:rFonts w:ascii="Calibri" w:hAnsi="Calibri" w:cs="Calibri"/>
+          <w:color w:val="000000" w:themeColor="text1"/>
+        </w:rPr>
+        <w:t xml:space="preserve"> (</w:t>
+      </w:r>
+      <w:r>
+        <w:rPr>
+          <w:rStyle w:val="Link"/>
+          <w:rFonts w:ascii="Calibri" w:hAnsi="Calibri" w:cs="Calibri"/>
+          <w:color w:val="000000" w:themeColor="text1"/>
+        </w:rPr>
+        <w:t>https://link.springer.com/chapter/10.1007/978-3-540-87608-3_2</w:t>
+      </w:r>
+      <w:r>
+        <w:rPr>
+          <w:rStyle w:val="Link"/>
+          <w:rFonts w:ascii="Calibri" w:hAnsi="Calibri" w:cs="Calibri"/>
+          <w:color w:val="000000" w:themeColor="text1"/>
+        </w:rPr>
+        <w:t>)</w:t>
+      </w:r>
       <w:r>
         <w:rPr>
           <w:rFonts w:ascii="Calibri" w:hAnsi="Calibri" w:cs="Calibri"/>
@@ -1245,22 +1443,60 @@
         </w:rPr>
         <w:t xml:space="preserve"> and </w:t>
       </w:r>
-      <w:hyperlink r:id="rId10">
-        <w:r>
-          <w:rPr>
-            <w:rStyle w:val="Link"/>
-            <w:rFonts w:ascii="Calibri" w:hAnsi="Calibri" w:cs="Calibri"/>
-            <w:color w:val="000000" w:themeColor="text1"/>
-          </w:rPr>
-          <w:t>Analysis of a Monte Carlo Tree Search in Knight-Amazons</w:t>
-        </w:r>
-      </w:hyperlink>
-      <w:r>
-        <w:rPr>
-          <w:rFonts w:ascii="Calibri" w:hAnsi="Calibri" w:cs="Calibri"/>
-          <w:color w:val="000000" w:themeColor="text1"/>
-        </w:rPr>
-        <w:t>, and that second one actually applies the MCTS method to a variant of the game called Knight-Amazons. Therefore, we thought it would be interesting to give this technique a try.</w:t>
+      <w:r>
+        <w:rPr>
+          <w:rStyle w:val="Link"/>
+          <w:rFonts w:ascii="Calibri" w:hAnsi="Calibri" w:cs="Calibri"/>
+          <w:color w:val="000000" w:themeColor="text1"/>
+        </w:rPr>
+        <w:t>Analysis of a Monte Carlo Tree Search in Knight-Amazons</w:t>
+      </w:r>
+      <w:r>
+        <w:rPr>
+          <w:rStyle w:val="Link"/>
+          <w:rFonts w:ascii="Calibri" w:hAnsi="Calibri" w:cs="Calibri"/>
+          <w:color w:val="000000" w:themeColor="text1"/>
+        </w:rPr>
+        <w:t xml:space="preserve"> </w:t>
+      </w:r>
+      <w:r>
+        <w:rPr>
+          <w:rStyle w:val="Link"/>
+          <w:rFonts w:ascii="Calibri" w:hAnsi="Calibri" w:cs="Calibri"/>
+          <w:color w:val="000000" w:themeColor="text1"/>
+        </w:rPr>
+        <w:t>(</w:t>
+      </w:r>
+      <w:r>
+        <w:rPr>
+          <w:rStyle w:val="Link"/>
+          <w:rFonts w:ascii="Calibri" w:hAnsi="Calibri" w:cs="Calibri"/>
+          <w:color w:val="000000" w:themeColor="text1"/>
+        </w:rPr>
+        <w:t>https://www.sciencedirect.com/science/article/pii/S1877050915025417</w:t>
+      </w:r>
+      <w:r>
+        <w:rPr>
+          <w:rStyle w:val="Link"/>
+          <w:rFonts w:ascii="Calibri" w:hAnsi="Calibri" w:cs="Calibri"/>
+          <w:color w:val="000000" w:themeColor="text1"/>
+        </w:rPr>
+        <w:t>)</w:t>
+      </w:r>
+      <w:r>
+        <w:rPr>
+          <w:rFonts w:ascii="Calibri" w:hAnsi="Calibri" w:cs="Calibri"/>
+          <w:color w:val="000000" w:themeColor="text1"/>
+        </w:rPr>
+        <w:t xml:space="preserve">, and that second one </w:t>
+      </w:r>
+      <w:r>
+        <w:rPr>
+          <w:rFonts w:ascii="Calibri" w:hAnsi="Calibri" w:cs="Calibri"/>
+          <w:color w:val="000000" w:themeColor="text1"/>
+        </w:rPr>
+        <w:lastRenderedPageBreak/>
+        <w:t>actually applies the MCTS method to a variant of the game called Knight-Amazons. Therefore, we thought it would be interesting to give this technique a try.</w:t>
       </w:r>
     </w:p>
     <w:p>
@@ -1282,7 +1518,6 @@
           <w:sz w:val="36"/>
           <w:szCs w:val="36"/>
         </w:rPr>
-        <w:lastRenderedPageBreak/>
         <w:t>Unexpected Cases/Difficulties</w:t>
       </w:r>
     </w:p>
@@ -1300,21 +1535,14 @@
           <w:rFonts w:ascii="Calibri" w:hAnsi="Calibri" w:cs="Calibri"/>
           <w:color w:val="000000" w:themeColor="text1"/>
         </w:rPr>
-        <w:t>At this current stage, we encountered a major difficulty when implementing a random player class into the project. When we got together to start working on the project, the server was down. Nevertheless, we continued to attempt to make as many changes to the code as we could. We got to a certain point where we needed a debugger to continue developing our AI. To alleviate this issue, we contacted the professor right away. Luckily, he responded quickly and</w:t>
-      </w:r>
-      <w:r>
-        <w:rPr>
-          <w:rFonts w:ascii="Calibri" w:hAnsi="Calibri" w:cs="Calibri"/>
-          <w:color w:val="000000" w:themeColor="text1"/>
-        </w:rPr>
-        <w:t xml:space="preserve"> rebooted the server</w:t>
-      </w:r>
-      <w:r>
-        <w:rPr>
-          <w:rFonts w:ascii="Calibri" w:hAnsi="Calibri" w:cs="Calibri"/>
-          <w:color w:val="000000" w:themeColor="text1"/>
-        </w:rPr>
-        <w:t>. This gave us enough time to finish implementing the random player class before the progress report deadline.</w:t>
+        <w:t>At this current stage, we encountered a major difficulty when implementing a random player class into the project. When we got together to start working on the project, the server was down. Nevertheless, we continued to attempt to make as many changes to the code as we could. We got to a certain point where we needed a debugger to continue developing our AI. To alleviate this issue, we contacted the professor right away.</w:t>
+      </w:r>
+      <w:r>
+        <w:rPr>
+          <w:rFonts w:ascii="Calibri" w:hAnsi="Calibri" w:cs="Calibri"/>
+          <w:color w:val="000000" w:themeColor="text1"/>
+        </w:rPr>
+        <w:t xml:space="preserve"> Although he responded quickly and the server is now working, we could not manage to get our team of five to meet again before the due date of this report, meaning we were not able to finish implementing our first, experimental step: building an AI that makes a random legal move when it is its turn to play.</w:t>
       </w:r>
     </w:p>
     <w:p>
@@ -1353,14 +1581,63 @@
           <w:rFonts w:ascii="Calibri" w:hAnsi="Calibri" w:cs="Calibri"/>
           <w:color w:val="000000" w:themeColor="text1"/>
         </w:rPr>
-        <w:t>Overall,</w:t>
-      </w:r>
-      <w:r>
-        <w:rPr>
-          <w:rFonts w:ascii="Calibri" w:hAnsi="Calibri" w:cs="Calibri"/>
-          <w:color w:val="000000" w:themeColor="text1"/>
-        </w:rPr>
-        <w:t xml:space="preserve"> the plan going forward is to build on the current progress we have</w:t>
+        <w:t>First, we want to finish our random move AI step.</w:t>
+      </w:r>
+      <w:r>
+        <w:rPr>
+          <w:rFonts w:ascii="Calibri" w:hAnsi="Calibri" w:cs="Calibri"/>
+          <w:color w:val="000000" w:themeColor="text1"/>
+        </w:rPr>
+        <w:t xml:space="preserve"> </w:t>
+      </w:r>
+      <w:r>
+        <w:rPr>
+          <w:rFonts w:ascii="Calibri" w:hAnsi="Calibri" w:cs="Calibri"/>
+          <w:color w:val="000000" w:themeColor="text1"/>
+        </w:rPr>
+        <w:t>Then</w:t>
+      </w:r>
+      <w:r>
+        <w:rPr>
+          <w:rFonts w:ascii="Calibri" w:hAnsi="Calibri" w:cs="Calibri"/>
+          <w:color w:val="000000" w:themeColor="text1"/>
+        </w:rPr>
+        <w:t>,</w:t>
+      </w:r>
+      <w:r>
+        <w:rPr>
+          <w:rFonts w:ascii="Calibri" w:hAnsi="Calibri" w:cs="Calibri"/>
+          <w:color w:val="000000" w:themeColor="text1"/>
+        </w:rPr>
+        <w:t xml:space="preserve"> the plan going forward </w:t>
+      </w:r>
+      <w:r>
+        <w:rPr>
+          <w:rFonts w:ascii="Calibri" w:hAnsi="Calibri" w:cs="Calibri"/>
+          <w:color w:val="000000" w:themeColor="text1"/>
+        </w:rPr>
+        <w:t>will be</w:t>
+      </w:r>
+      <w:r>
+        <w:rPr>
+          <w:rFonts w:ascii="Calibri" w:hAnsi="Calibri" w:cs="Calibri"/>
+          <w:color w:val="000000" w:themeColor="text1"/>
+        </w:rPr>
+        <w:t xml:space="preserve"> to build on the current progress we </w:t>
+      </w:r>
+      <w:r>
+        <w:rPr>
+          <w:rFonts w:ascii="Calibri" w:hAnsi="Calibri" w:cs="Calibri"/>
+          <w:color w:val="000000" w:themeColor="text1"/>
+        </w:rPr>
+        <w:t xml:space="preserve">will </w:t>
+      </w:r>
+      <w:r>
+        <w:rPr>
+          <w:rFonts w:ascii="Calibri" w:hAnsi="Calibri" w:cs="Calibri"/>
+          <w:color w:val="000000" w:themeColor="text1"/>
+        </w:rPr>
+        <w:t>have</w:t>
       </w:r>
       <w:r>
         <w:rPr>
@@ -2400,6 +2677,17 @@
       <w:shd w:val="clear" w:color="auto" w:fill="E1DFDD"/>
     </w:rPr>
   </w:style>
+  <w:style w:type="character" w:styleId="FollowedHyperlink">
+    <w:name w:val="FollowedHyperlink"/>
+    <w:basedOn w:val="DefaultParagraphFont"/>
+    <w:semiHidden/>
+    <w:unhideWhenUsed/>
+    <w:rsid w:val="00771EC8"/>
+    <w:rPr>
+      <w:color w:val="800080" w:themeColor="followedHyperlink"/>
+      <w:u w:val="single"/>
+    </w:rPr>
+  </w:style>
 </w:styles>
 </file>
 

</xml_diff>

<commit_message>
Fix hanging parentheses in progress report
</commit_message>
<xml_diff>
--- a/team-01/documentation/progress-report.docx
+++ b/team-01/documentation/progress-report.docx
@@ -869,7 +869,55 @@
           <w:rFonts w:ascii="Calibri" w:hAnsi="Calibri" w:cs="Calibri"/>
           <w:color w:val="000000" w:themeColor="text1"/>
         </w:rPr>
-        <w:t>Monte Carlo Tree Search is a technique based on “the analysis of the most promising moves, expanding the search tree based on random sampling of the search space” (https://en.wikipedia.org/wiki/Monte_Carlo_tree_search). This technique seems promising because it “has been used successfully to play games such as Go, Tantrix, Battleship, Havannah, and Arimaa." (https://en.wikipedia.org/wiki/Monte_Carlo_method). All</w:t>
+        <w:t xml:space="preserve">Monte Carlo Tree Search is a technique based on “the analysis of the most promising moves, expanding the search tree based on random sampling of the search space” (https://en.wikipedia.org/wiki/Monte_Carlo_tree_search). This technique seems promising because it “has been used successfully to play games such as Go, </w:t>
+      </w:r>
+      <w:proofErr w:type="spellStart"/>
+      <w:r>
+        <w:rPr>
+          <w:rFonts w:ascii="Calibri" w:hAnsi="Calibri" w:cs="Calibri"/>
+          <w:color w:val="000000" w:themeColor="text1"/>
+        </w:rPr>
+        <w:t>Tantrix</w:t>
+      </w:r>
+      <w:proofErr w:type="spellEnd"/>
+      <w:r>
+        <w:rPr>
+          <w:rFonts w:ascii="Calibri" w:hAnsi="Calibri" w:cs="Calibri"/>
+          <w:color w:val="000000" w:themeColor="text1"/>
+        </w:rPr>
+        <w:t xml:space="preserve">, Battleship, </w:t>
+      </w:r>
+      <w:proofErr w:type="spellStart"/>
+      <w:r>
+        <w:rPr>
+          <w:rFonts w:ascii="Calibri" w:hAnsi="Calibri" w:cs="Calibri"/>
+          <w:color w:val="000000" w:themeColor="text1"/>
+        </w:rPr>
+        <w:t>Havannah</w:t>
+      </w:r>
+      <w:proofErr w:type="spellEnd"/>
+      <w:r>
+        <w:rPr>
+          <w:rFonts w:ascii="Calibri" w:hAnsi="Calibri" w:cs="Calibri"/>
+          <w:color w:val="000000" w:themeColor="text1"/>
+        </w:rPr>
+        <w:t xml:space="preserve">, and </w:t>
+      </w:r>
+      <w:proofErr w:type="spellStart"/>
+      <w:r>
+        <w:rPr>
+          <w:rFonts w:ascii="Calibri" w:hAnsi="Calibri" w:cs="Calibri"/>
+          <w:color w:val="000000" w:themeColor="text1"/>
+        </w:rPr>
+        <w:t>Arimaa</w:t>
+      </w:r>
+      <w:proofErr w:type="spellEnd"/>
+      <w:r>
+        <w:rPr>
+          <w:rFonts w:ascii="Calibri" w:hAnsi="Calibri" w:cs="Calibri"/>
+          <w:color w:val="000000" w:themeColor="text1"/>
+        </w:rPr>
+        <w:t>." (https://en.wikipedia.org/wiki/Monte_Carlo_method). All</w:t>
       </w:r>
       <w:r>
         <w:rPr>
@@ -925,7 +973,23 @@
           <w:rFonts w:ascii="Calibri" w:hAnsi="Calibri" w:cs="Calibri"/>
           <w:color w:val="000000" w:themeColor="text1"/>
         </w:rPr>
-        <w:t>https://en.wikipedia.org/wiki/Monte_Carlo_tree_search gives a good overview of how this technique works. The basic idea is to traverse the current search tree until we reach a node from which no simulated game (called playout) has been run yet. This means that node has no child, making it a leaf. Then, the leaf is expanded. The process of expansion is the following: many times (each time being one playout), the outcome of the game is simulated by picking random legal moves for each opponent starting at the node being expanded, until the game ends. Then, depending on the outcome, a step of backpropagation is run, where the value of each node is updated. The value of the nodes is increased if the simulation resulted in a win for that player, and decreased if it was a loss.</w:t>
+        <w:t xml:space="preserve">https://en.wikipedia.org/wiki/Monte_Carlo_tree_search gives a good overview of how this technique works. The basic idea is to traverse the current search tree until we reach a node from which no simulated game (called playout) has been run yet. This means that node has no child, making it a leaf. Then, the leaf is expanded. The process of expansion is the following: many times (each time being one playout), the outcome of the game is simulated by picking random legal moves for each opponent starting at the node being expanded, until the game ends. Then, depending on the outcome, a step of backpropagation is run, where the value of each node is updated. The value of the nodes is increased if the simulation resulted in a win for that </w:t>
+      </w:r>
+      <w:proofErr w:type="gramStart"/>
+      <w:r>
+        <w:rPr>
+          <w:rFonts w:ascii="Calibri" w:hAnsi="Calibri" w:cs="Calibri"/>
+          <w:color w:val="000000" w:themeColor="text1"/>
+        </w:rPr>
+        <w:t>player, and</w:t>
+      </w:r>
+      <w:proofErr w:type="gramEnd"/>
+      <w:r>
+        <w:rPr>
+          <w:rFonts w:ascii="Calibri" w:hAnsi="Calibri" w:cs="Calibri"/>
+          <w:color w:val="000000" w:themeColor="text1"/>
+        </w:rPr>
+        <w:t xml:space="preserve"> decreased if it was a loss.</w:t>
       </w:r>
     </w:p>
     <w:p>
@@ -959,15 +1023,25 @@
           <w:color w:val="000000" w:themeColor="text1"/>
           <w:lang w:val="fr-FR"/>
         </w:rPr>
-        <w:t xml:space="preserve">(Source: </w:t>
-      </w:r>
+        <w:t>(</w:t>
+      </w:r>
+      <w:proofErr w:type="gramStart"/>
       <w:r>
         <w:rPr>
           <w:rFonts w:ascii="Calibri" w:hAnsi="Calibri" w:cs="Calibri"/>
           <w:color w:val="000000" w:themeColor="text1"/>
           <w:lang w:val="fr-FR"/>
         </w:rPr>
-        <w:t>https://en.wikipedia.org/wiki/Monte_Carlo_tree_search</w:t>
+        <w:t>Source:</w:t>
+      </w:r>
+      <w:proofErr w:type="gramEnd"/>
+      <w:r>
+        <w:rPr>
+          <w:rFonts w:ascii="Calibri" w:hAnsi="Calibri" w:cs="Calibri"/>
+          <w:color w:val="000000" w:themeColor="text1"/>
+          <w:lang w:val="fr-FR"/>
+        </w:rPr>
+        <w:t xml:space="preserve"> https://en.wikipedia.org/wiki/Monte_Carlo_tree_search</w:t>
       </w:r>
       <w:r>
         <w:rPr>
@@ -1105,7 +1179,23 @@
           <w:rFonts w:ascii="Calibri" w:hAnsi="Calibri" w:cs="Calibri"/>
           <w:color w:val="000000" w:themeColor="text1"/>
         </w:rPr>
-        <w:t>which seems to be especially well-suited to our needs). In it, the author, Julien Kloetzer, dedicates a whole section to applying the MCTS method to the game of Amazons. In that section, before detailing his algorithm, he states that: "[I]t is possible to apply Monte-Carlo with a good confidence to compute a broad number of values"</w:t>
+        <w:t xml:space="preserve">which seems to be especially well-suited to our needs. In it, the author, Julien </w:t>
+      </w:r>
+      <w:proofErr w:type="spellStart"/>
+      <w:r>
+        <w:rPr>
+          <w:rFonts w:ascii="Calibri" w:hAnsi="Calibri" w:cs="Calibri"/>
+          <w:color w:val="000000" w:themeColor="text1"/>
+        </w:rPr>
+        <w:t>Kloetzer</w:t>
+      </w:r>
+      <w:proofErr w:type="spellEnd"/>
+      <w:r>
+        <w:rPr>
+          <w:rFonts w:ascii="Calibri" w:hAnsi="Calibri" w:cs="Calibri"/>
+          <w:color w:val="000000" w:themeColor="text1"/>
+        </w:rPr>
+        <w:t>, dedicates a whole section to applying the MCTS method to the game of Amazons. In that section, before detailing his algorithm, he states that: "[I]t is possible to apply Monte-Carlo with a good confidence to compute a broad number of values"</w:t>
       </w:r>
       <w:r>
         <w:rPr>
@@ -1386,7 +1476,39 @@
           <w:rFonts w:ascii="Calibri" w:hAnsi="Calibri" w:cs="Calibri"/>
           <w:color w:val="000000" w:themeColor="text1"/>
         </w:rPr>
-        <w:t>. This technique is interesting and, according to the author, effective: "A similar pattern became apparent in the Second Computer-Amazons championship in which [our program] participated and took third place". As the author explains, however, this algorithm also has disadvantages: "However, against aggressive human players and programs, such as Jens Lieberum’s Amazong, Arrow gets into trouble quickly". For this reason, we thought it would be interesting to explore using Monte Carlo Tree Search.</w:t>
+        <w:t xml:space="preserve">. This technique is interesting and, according to the author, effective: "A similar pattern became apparent in the Second Computer-Amazons championship in which [our program] participated and took third place". As the author explains, however, this algorithm also has disadvantages: "However, against aggressive human players and programs, such as Jens </w:t>
+      </w:r>
+      <w:proofErr w:type="spellStart"/>
+      <w:r>
+        <w:rPr>
+          <w:rFonts w:ascii="Calibri" w:hAnsi="Calibri" w:cs="Calibri"/>
+          <w:color w:val="000000" w:themeColor="text1"/>
+        </w:rPr>
+        <w:t>Lieberum’s</w:t>
+      </w:r>
+      <w:proofErr w:type="spellEnd"/>
+      <w:r>
+        <w:rPr>
+          <w:rFonts w:ascii="Calibri" w:hAnsi="Calibri" w:cs="Calibri"/>
+          <w:color w:val="000000" w:themeColor="text1"/>
+        </w:rPr>
+        <w:t xml:space="preserve"> </w:t>
+      </w:r>
+      <w:proofErr w:type="spellStart"/>
+      <w:r>
+        <w:rPr>
+          <w:rFonts w:ascii="Calibri" w:hAnsi="Calibri" w:cs="Calibri"/>
+          <w:color w:val="000000" w:themeColor="text1"/>
+        </w:rPr>
+        <w:t>Amazong</w:t>
+      </w:r>
+      <w:proofErr w:type="spellEnd"/>
+      <w:r>
+        <w:rPr>
+          <w:rFonts w:ascii="Calibri" w:hAnsi="Calibri" w:cs="Calibri"/>
+          <w:color w:val="000000" w:themeColor="text1"/>
+        </w:rPr>
+        <w:t>, Arrow gets into trouble quickly". For this reason, we thought it would be interesting to explore using Monte Carlo Tree Search.</w:t>
       </w:r>
     </w:p>
     <w:p>
@@ -1402,7 +1524,39 @@
           <w:rFonts w:ascii="Calibri" w:hAnsi="Calibri" w:cs="Calibri"/>
           <w:color w:val="000000" w:themeColor="text1"/>
         </w:rPr>
-        <w:t xml:space="preserve">Additionally, there does not seem to be a very large amount of information to be found online when searching for uses of the Monte Carlo Tree Search method to play the Game of Amazons. We managed to find two papers in addition to the aforementioned one: </w:t>
+        <w:t xml:space="preserve">Additionally, there does not seem to be </w:t>
+      </w:r>
+      <w:proofErr w:type="gramStart"/>
+      <w:r>
+        <w:rPr>
+          <w:rFonts w:ascii="Calibri" w:hAnsi="Calibri" w:cs="Calibri"/>
+          <w:color w:val="000000" w:themeColor="text1"/>
+        </w:rPr>
+        <w:t>a very large</w:t>
+      </w:r>
+      <w:proofErr w:type="gramEnd"/>
+      <w:r>
+        <w:rPr>
+          <w:rFonts w:ascii="Calibri" w:hAnsi="Calibri" w:cs="Calibri"/>
+          <w:color w:val="000000" w:themeColor="text1"/>
+        </w:rPr>
+        <w:t xml:space="preserve"> amount of information to be found online when searching for uses of the Monte Carlo Tree Search method to play the Game of Amazons. We managed to find two papers in addition to the </w:t>
+      </w:r>
+      <w:proofErr w:type="gramStart"/>
+      <w:r>
+        <w:rPr>
+          <w:rFonts w:ascii="Calibri" w:hAnsi="Calibri" w:cs="Calibri"/>
+          <w:color w:val="000000" w:themeColor="text1"/>
+        </w:rPr>
+        <w:t>aforementioned one</w:t>
+      </w:r>
+      <w:proofErr w:type="gramEnd"/>
+      <w:r>
+        <w:rPr>
+          <w:rFonts w:ascii="Calibri" w:hAnsi="Calibri" w:cs="Calibri"/>
+          <w:color w:val="000000" w:themeColor="text1"/>
+        </w:rPr>
+        <w:t xml:space="preserve">: </w:t>
       </w:r>
       <w:r>
         <w:rPr>
@@ -1644,7 +1798,39 @@
           <w:rFonts w:ascii="Calibri" w:hAnsi="Calibri" w:cs="Calibri"/>
           <w:color w:val="000000" w:themeColor="text1"/>
         </w:rPr>
-        <w:t xml:space="preserve"> – with the next step being to expand upon our random player class in order to implement the basic MCTS algorithm. We plan on doing this through the peer programming method in order to ensure all group members can contribute equally and stay on the same page with the progress we make on the project.</w:t>
+        <w:t xml:space="preserve"> – with the next step being to expand upon our random player class </w:t>
+      </w:r>
+      <w:proofErr w:type="gramStart"/>
+      <w:r>
+        <w:rPr>
+          <w:rFonts w:ascii="Calibri" w:hAnsi="Calibri" w:cs="Calibri"/>
+          <w:color w:val="000000" w:themeColor="text1"/>
+        </w:rPr>
+        <w:t>in order to</w:t>
+      </w:r>
+      <w:proofErr w:type="gramEnd"/>
+      <w:r>
+        <w:rPr>
+          <w:rFonts w:ascii="Calibri" w:hAnsi="Calibri" w:cs="Calibri"/>
+          <w:color w:val="000000" w:themeColor="text1"/>
+        </w:rPr>
+        <w:t xml:space="preserve"> implement the basic MCTS algorithm. We plan on doing this through the peer programming method </w:t>
+      </w:r>
+      <w:proofErr w:type="gramStart"/>
+      <w:r>
+        <w:rPr>
+          <w:rFonts w:ascii="Calibri" w:hAnsi="Calibri" w:cs="Calibri"/>
+          <w:color w:val="000000" w:themeColor="text1"/>
+        </w:rPr>
+        <w:t>in order to</w:t>
+      </w:r>
+      <w:proofErr w:type="gramEnd"/>
+      <w:r>
+        <w:rPr>
+          <w:rFonts w:ascii="Calibri" w:hAnsi="Calibri" w:cs="Calibri"/>
+          <w:color w:val="000000" w:themeColor="text1"/>
+        </w:rPr>
+        <w:t xml:space="preserve"> ensure all group members can contribute equally and stay on the same page with the progress we make on the project.</w:t>
       </w:r>
     </w:p>
     <w:sectPr>

</xml_diff>